<commit_message>
Making names into pronouns in response to reviewer request.  Adding response document sent with a revised submission.
</commit_message>
<xml_diff>
--- a/paper_tex_source/BioVis_BMC_template/journal_response_round_2.docx
+++ b/paper_tex_source/BioVis_BMC_template/journal_response_round_2.docx
@@ -70,10 +70,7 @@
         <w:t xml:space="preserve"> </w:t>
       </w:r>
       <w:r>
-        <w:t>In 'Driving problems', the manuscript mentions the name of five or so collaborators - this is mostly unnecessary, as in most cases their work is not cited. If the goal is to acknowledge their contribution to the work, then in most cases they should be either added in the acknowledgements or as co-authors</w:t>
-      </w:r>
-      <w:r>
-        <w:t xml:space="preserve">.  </w:t>
+        <w:t xml:space="preserve">In 'Driving problems', the manuscript mentions the name of five or so collaborators - this is mostly unnecessary, as in most cases their work is not cited. If the goal is to acknowledge their contribution to the work, then in most cases they should be either added in the acknowledgements or as co-authors.  </w:t>
       </w:r>
       <w:r>
         <w:rPr>
@@ -165,10 +162,7 @@
         <w:t xml:space="preserve"> </w:t>
       </w:r>
       <w:r>
-        <w:t>Conversely, in the 'Results and discussion', it is indeed relevant to mention the names of the users that have generated the figures. Given this, I would propose that the authors mention also their affiliation directly in the figure legends.</w:t>
-      </w:r>
-      <w:r>
-        <w:t xml:space="preserve">  </w:t>
+        <w:t xml:space="preserve">Conversely, in the 'Results and discussion', it is indeed relevant to mention the names of the users that have generated the figures. Given this, I would propose that the authors mention also their affiliation directly in the figure legends.  </w:t>
       </w:r>
       <w:r>
         <w:rPr>
@@ -182,8 +176,6 @@
       <w:r>
         <w:t>Collaborators and their affiliations added to the figure captions</w:t>
       </w:r>
-      <w:bookmarkStart w:id="0" w:name="_GoBack"/>
-      <w:bookmarkEnd w:id="0"/>
       <w:r>
         <w:t>.</w:t>
       </w:r>
@@ -199,10 +191,7 @@
         <w:t xml:space="preserve"> </w:t>
       </w:r>
       <w:r>
-        <w:t>'Limitations and future work' begins with: "After successfully using SketchBio for his initial needs, Peter has requested new features. He is particularly interested in using SketchBio as a thinking tool to determine how mutations in vinculin turn normally- straight actin filament bundles into helices." The name of the user ('Peter') is irrelevant for the reader. The feedback should be formulated in a more generic way that does not depend on individuals (e.g., "Users have said they want ...").</w:t>
-      </w:r>
-      <w:r>
-        <w:t xml:space="preserve">  </w:t>
+        <w:t xml:space="preserve">'Limitations and future work' begins with: "After successfully using SketchBio for his initial needs, Peter has requested new features. He is particularly interested in using SketchBio as a thinking tool to determine how mutations in vinculin turn normally- straight actin filament bundles into helices." The name of the user ('Peter') is irrelevant for the reader. The feedback should be formulated in a more generic way that does not depend on individuals (e.g., "Users have said they want ...").  </w:t>
       </w:r>
       <w:r>
         <w:rPr>
@@ -214,6 +203,26 @@
         <w:t xml:space="preserve"> </w:t>
       </w:r>
       <w:r>
+        <w:t>We</w:t>
+      </w:r>
+      <w:r>
+        <w:t xml:space="preserve"> have anonymized </w:t>
+      </w:r>
+      <w:r>
+        <w:t>the submission</w:t>
+      </w:r>
+      <w:r>
+        <w:t xml:space="preserve"> as requested.  It is inaccurate to pluralize in this particular case, because the report was from an individual.  We have applied this same approach to all reports presented in the </w:t>
+      </w:r>
+      <w:r>
+        <w:t>results section</w:t>
+      </w:r>
+      <w:bookmarkStart w:id="0" w:name="_GoBack"/>
+      <w:bookmarkEnd w:id="0"/>
+      <w:r>
+        <w:t xml:space="preserve">. </w:t>
+      </w:r>
+      <w:r>
         <w:t>XXX</w:t>
       </w:r>
       <w:r>
@@ -231,10 +240,7 @@
         <w:t xml:space="preserve"> </w:t>
       </w:r>
       <w:r>
-        <w:t xml:space="preserve">I believe there may be still other examples of informal language remaining in the manuscript. To fully address this issue - and hence avoid yet another round of review - the authors need to respond not only to the specific issues raised, but to carefully review the language in the manuscript. Thus, the manuscript requires close attention from a senior scientist with experience in publishing formal, scientific journal publications. </w:t>
-      </w:r>
-      <w:r>
-        <w:t xml:space="preserve"> </w:t>
+        <w:t xml:space="preserve">I believe there may be still other examples of informal language remaining in the manuscript. To fully address this issue - and hence avoid yet another round of review - the authors need to respond not only to the specific issues raised, but to carefully review the language in the manuscript. Thus, the manuscript requires close attention from a senior scientist with experience in publishing formal, scientific journal publications.  </w:t>
       </w:r>
       <w:r>
         <w:rPr>
@@ -255,10 +261,16 @@
     <w:p>
       <w:r>
         <w:tab/>
-        <w:t xml:space="preserve">We hope that the submitted manuscript is acceptable.  We </w:t>
-      </w:r>
-      <w:r>
-        <w:t>look forward to the publication of the article</w:t>
+        <w:t xml:space="preserve">We hope that the </w:t>
+      </w:r>
+      <w:r>
+        <w:t>revised</w:t>
+      </w:r>
+      <w:r>
+        <w:t xml:space="preserve"> manuscript is acceptable.  We </w:t>
+      </w:r>
+      <w:r>
+        <w:t>look forward to publication</w:t>
       </w:r>
       <w:r>
         <w:t>.</w:t>
@@ -273,6 +285,7 @@
     </w:p>
     <w:p>
       <w:r>
+        <w:lastRenderedPageBreak/>
         <w:tab/>
       </w:r>
       <w:r>

</xml_diff>

<commit_message>
Finished adding changes in respose not reviewer comments.
</commit_message>
<xml_diff>
--- a/paper_tex_source/BioVis_BMC_template/journal_response_round_2.docx
+++ b/paper_tex_source/BioVis_BMC_template/journal_response_round_2.docx
@@ -3,6 +3,9 @@
 <w:document xmlns:wpc="http://schemas.microsoft.com/office/word/2010/wordprocessingCanvas" xmlns:mc="http://schemas.openxmlformats.org/markup-compatibility/2006" xmlns:o="urn:schemas-microsoft-com:office:office" xmlns:r="http://schemas.openxmlformats.org/officeDocument/2006/relationships" xmlns:m="http://schemas.openxmlformats.org/officeDocument/2006/math" xmlns:v="urn:schemas-microsoft-com:vml" xmlns:wp14="http://schemas.microsoft.com/office/word/2010/wordprocessingDrawing" xmlns:wp="http://schemas.openxmlformats.org/drawingml/2006/wordprocessingDrawing" xmlns:w10="urn:schemas-microsoft-com:office:word" xmlns:w="http://schemas.openxmlformats.org/wordprocessingml/2006/main" xmlns:w14="http://schemas.microsoft.com/office/word/2010/wordml" xmlns:wpg="http://schemas.microsoft.com/office/word/2010/wordprocessingGroup" xmlns:wpi="http://schemas.microsoft.com/office/word/2010/wordprocessingInk" xmlns:wne="http://schemas.microsoft.com/office/word/2006/wordml" xmlns:wps="http://schemas.microsoft.com/office/word/2010/wordprocessingShape" mc:Ignorable="w14 wp14">
   <w:body>
     <w:p>
+      <w:pPr>
+        <w:spacing w:after="0"/>
+      </w:pPr>
       <w:r>
         <w:t xml:space="preserve">Dear </w:t>
       </w:r>
@@ -10,8 +13,18 @@
         <w:t xml:space="preserve">Editor </w:t>
       </w:r>
       <w:r>
-        <w:t>Sean O'Donoghue</w:t>
-      </w:r>
+        <w:t>Se</w:t>
+      </w:r>
+      <w:bookmarkStart w:id="0" w:name="_GoBack"/>
+      <w:bookmarkEnd w:id="0"/>
+      <w:r>
+        <w:t xml:space="preserve">an </w:t>
+      </w:r>
+      <w:proofErr w:type="spellStart"/>
+      <w:r>
+        <w:t>O'Donoghue</w:t>
+      </w:r>
+      <w:proofErr w:type="spellEnd"/>
       <w:r>
         <w:t>:</w:t>
       </w:r>
@@ -38,7 +51,15 @@
         <w:t xml:space="preserve"> </w:t>
       </w:r>
       <w:r>
-        <w:t>In the Background, mentioning David Goodsell's poster is an anecdote that contributes nothing directly to the story</w:t>
+        <w:t xml:space="preserve">In the Background, mentioning David </w:t>
+      </w:r>
+      <w:proofErr w:type="spellStart"/>
+      <w:r>
+        <w:t>Goodsell's</w:t>
+      </w:r>
+      <w:proofErr w:type="spellEnd"/>
+      <w:r>
+        <w:t xml:space="preserve"> poster is an anecdote that contributes nothing directly to the story</w:t>
       </w:r>
       <w:r>
         <w:t xml:space="preserve">.  </w:t>
@@ -53,7 +74,15 @@
         <w:t xml:space="preserve"> </w:t>
       </w:r>
       <w:r>
-        <w:t>Mention of Goodsell’s excellent poster removed</w:t>
+        <w:t xml:space="preserve">Mention of </w:t>
+      </w:r>
+      <w:proofErr w:type="spellStart"/>
+      <w:r>
+        <w:t>Goodsell’s</w:t>
+      </w:r>
+      <w:proofErr w:type="spellEnd"/>
+      <w:r>
+        <w:t xml:space="preserve"> excellent poster removed</w:t>
       </w:r>
       <w:r>
         <w:t>.</w:t>
@@ -91,7 +120,11 @@
         <w:t xml:space="preserve"> was added at the request of a previous reviewer who wanted very clear descriptions of the driving problems and how their </w:t>
       </w:r>
       <w:r>
-        <w:t>requirements drove the design;</w:t>
+        <w:t>requirements drove the design</w:t>
+      </w:r>
+      <w:proofErr w:type="gramStart"/>
+      <w:r>
+        <w:t>;</w:t>
       </w:r>
       <w:r>
         <w:t xml:space="preserve">  </w:t>
@@ -100,7 +133,11 @@
         <w:t>t</w:t>
       </w:r>
       <w:r>
-        <w:t xml:space="preserve">hus, removing the section seems </w:t>
+        <w:t>hus</w:t>
+      </w:r>
+      <w:proofErr w:type="gramEnd"/>
+      <w:r>
+        <w:t xml:space="preserve">, removing the section seems </w:t>
       </w:r>
       <w:r>
         <w:t>counterproductive</w:t>
@@ -191,7 +228,31 @@
         <w:t xml:space="preserve"> </w:t>
       </w:r>
       <w:r>
-        <w:t xml:space="preserve">'Limitations and future work' begins with: "After successfully using SketchBio for his initial needs, Peter has requested new features. He is particularly interested in using SketchBio as a thinking tool to determine how mutations in vinculin turn normally- straight actin filament bundles into helices." The name of the user ('Peter') is irrelevant for the reader. The feedback should be formulated in a more generic way that does not depend on individuals (e.g., "Users have said they want ...").  </w:t>
+        <w:t xml:space="preserve">'Limitations and future work' begins with: "After successfully using </w:t>
+      </w:r>
+      <w:proofErr w:type="spellStart"/>
+      <w:r>
+        <w:t>SketchBio</w:t>
+      </w:r>
+      <w:proofErr w:type="spellEnd"/>
+      <w:r>
+        <w:t xml:space="preserve"> for his initial needs, Peter has requested new features. He is particularly interested in using </w:t>
+      </w:r>
+      <w:proofErr w:type="spellStart"/>
+      <w:r>
+        <w:t>SketchBio</w:t>
+      </w:r>
+      <w:proofErr w:type="spellEnd"/>
+      <w:r>
+        <w:t xml:space="preserve"> as a thinking tool to determine how mutations in </w:t>
+      </w:r>
+      <w:proofErr w:type="spellStart"/>
+      <w:r>
+        <w:t>vinculin</w:t>
+      </w:r>
+      <w:proofErr w:type="spellEnd"/>
+      <w:r>
+        <w:t xml:space="preserve"> turn normally- straight actin filament bundles into helices." The name of the user ('Peter') is irrelevant for the reader. The feedback should be formulated in a more generic way that does not depend on individuals (e.g., "Users have said they want ...").  </w:t>
       </w:r>
       <w:r>
         <w:rPr>
@@ -209,21 +270,19 @@
         <w:t xml:space="preserve"> have anonymized </w:t>
       </w:r>
       <w:r>
-        <w:t>the submission</w:t>
-      </w:r>
-      <w:r>
-        <w:t xml:space="preserve"> as requested.  It is inaccurate to pluralize in this particular case, because the report was from an individual.  We have applied this same approach to all reports presented in the </w:t>
+        <w:t xml:space="preserve">the </w:t>
+      </w:r>
+      <w:r>
+        <w:t xml:space="preserve">collaborators who provided feedback </w:t>
+      </w:r>
+      <w:r>
+        <w:t xml:space="preserve">as requested.  It is inaccurate to pluralize in this particular case, because the report was from an individual.  We have applied this same approach to all reports presented in the </w:t>
       </w:r>
       <w:r>
         <w:t>results section</w:t>
       </w:r>
-      <w:bookmarkStart w:id="0" w:name="_GoBack"/>
-      <w:bookmarkEnd w:id="0"/>
-      <w:r>
-        <w:t xml:space="preserve">. </w:t>
-      </w:r>
-      <w:r>
-        <w:t>XXX</w:t>
+      <w:r>
+        <w:t xml:space="preserve"> and following</w:t>
       </w:r>
       <w:r>
         <w:t>.</w:t>
@@ -252,7 +311,16 @@
         <w:t xml:space="preserve"> </w:t>
       </w:r>
       <w:r>
-        <w:t>XXX</w:t>
+        <w:t xml:space="preserve">We had a senior scientist with over twenty years’ experience publishing in journals including Science, Nature, and PNAS </w:t>
+      </w:r>
+      <w:r>
+        <w:t>edit the paper.  Despite having the opinion that such changes are detrimental to readability, he chang</w:t>
+      </w:r>
+      <w:r>
+        <w:t xml:space="preserve">ed first-person to third-person (where possible) </w:t>
+      </w:r>
+      <w:r>
+        <w:t>and otherwise modified the text to remove potentially-informal language</w:t>
       </w:r>
       <w:r>
         <w:t>.</w:t>
@@ -276,8 +344,10 @@
         <w:t>.</w:t>
       </w:r>
     </w:p>
-    <w:p/>
     <w:p>
+      <w:pPr>
+        <w:spacing w:after="0"/>
+      </w:pPr>
       <w:r>
         <w:tab/>
         <w:t>Thank you,</w:t>
@@ -285,19 +355,23 @@
     </w:p>
     <w:p>
       <w:r>
-        <w:lastRenderedPageBreak/>
         <w:tab/>
       </w:r>
       <w:r>
-        <w:t>Shawn M Waldon</w:t>
-      </w:r>
+        <w:t xml:space="preserve">Shawn M </w:t>
+      </w:r>
+      <w:proofErr w:type="spellStart"/>
+      <w:r>
+        <w:t>Waldon</w:t>
+      </w:r>
+      <w:proofErr w:type="spellEnd"/>
       <w:r>
         <w:t>, Peter M Thompson, Patrick J Hahn and Russell M Taylor II</w:t>
       </w:r>
     </w:p>
     <w:sectPr>
       <w:pgSz w:w="12240" w:h="15840"/>
-      <w:pgMar w:top="1440" w:right="1440" w:bottom="1440" w:left="1440" w:header="720" w:footer="720" w:gutter="0"/>
+      <w:pgMar w:top="1440" w:right="1080" w:bottom="1440" w:left="1080" w:header="720" w:footer="720" w:gutter="0"/>
       <w:cols w:space="720"/>
       <w:docGrid w:linePitch="360"/>
     </w:sectPr>

</xml_diff>